<commit_message>
Added files for lab04
</commit_message>
<xml_diff>
--- a/labs/lab04/report/report.docx
+++ b/labs/lab04/report/report.docx
@@ -538,7 +538,7 @@
       </w:r>
     </w:p>
     <w:bookmarkEnd w:id="22"/>
-    <w:bookmarkStart w:id="28" w:name="выполнение-лабораторной-работы"/>
+    <w:bookmarkStart w:id="58" w:name="выполнение-лабораторной-работы"/>
     <w:p>
       <w:pPr>
         <w:pStyle w:val="Heading1"/>
@@ -556,7 +556,7 @@
         <w:t xml:space="preserve">Выполнение лабораторной работы</w:t>
       </w:r>
     </w:p>
-    <w:bookmarkStart w:id="27" w:name="изучения-программы-hello-world"/>
+    <w:bookmarkStart w:id="38" w:name="изучения-программы-hello-world"/>
     <w:p>
       <w:pPr>
         <w:pStyle w:val="Heading2"/>
@@ -581,16 +581,17 @@
       <w:r>
         <w:t xml:space="preserve">Для начало я создал каталог для работы с программами на языке Assambler NASM;</w:t>
       </w:r>
-      <w:r>
-        <w:t xml:space="preserve"> </w:t>
-      </w:r>
-      <w:bookmarkStart w:id="26" w:name="fig:001"/>
+    </w:p>
+    <w:p>
+      <w:pPr>
+        <w:pStyle w:val="CaptionedFigure"/>
+      </w:pPr>
       <w:r>
         <w:drawing>
           <wp:inline>
             <wp:extent cx="3733800" cy="483257"/>
             <wp:effectExtent b="0" l="0" r="0" t="0"/>
-            <wp:docPr descr="Название рисунка" title="" id="24" name="Picture"/>
+            <wp:docPr descr="Рис. 1: Создание коталога" title="" id="24" name="Picture"/>
             <a:graphic>
               <a:graphicData uri="http://schemas.openxmlformats.org/drawingml/2006/picture">
                 <pic:pic>
@@ -627,11 +628,661 @@
           </wp:inline>
         </w:drawing>
       </w:r>
-      <w:bookmarkEnd w:id="26"/>
-    </w:p>
-    <w:bookmarkEnd w:id="27"/>
-    <w:bookmarkEnd w:id="28"/>
-    <w:bookmarkStart w:id="29" w:name="выводы"/>
+    </w:p>
+    <w:p>
+      <w:pPr>
+        <w:pStyle w:val="ImageCaption"/>
+      </w:pPr>
+      <w:r>
+        <w:t xml:space="preserve">Рис. 1: Создание коталога</w:t>
+      </w:r>
+    </w:p>
+    <w:p>
+      <w:pPr>
+        <w:pStyle w:val="BodyText"/>
+      </w:pPr>
+      <w:r>
+        <w:t xml:space="preserve">Потом перехожу на созданный каталог с помощью сd</w:t>
+      </w:r>
+    </w:p>
+    <w:p>
+      <w:pPr>
+        <w:pStyle w:val="CaptionedFigure"/>
+      </w:pPr>
+      <w:r>
+        <w:drawing>
+          <wp:inline>
+            <wp:extent cx="3733800" cy="574822"/>
+            <wp:effectExtent b="0" l="0" r="0" t="0"/>
+            <wp:docPr descr="Рис. 2: переход на созданный каталог" title="" id="27" name="Picture"/>
+            <a:graphic>
+              <a:graphicData uri="http://schemas.openxmlformats.org/drawingml/2006/picture">
+                <pic:pic>
+                  <pic:nvPicPr>
+                    <pic:cNvPr descr="image/2.png" id="28" name="Picture"/>
+                    <pic:cNvPicPr>
+                      <a:picLocks noChangeArrowheads="1" noChangeAspect="1"/>
+                    </pic:cNvPicPr>
+                  </pic:nvPicPr>
+                  <pic:blipFill>
+                    <a:blip r:embed="rId26"/>
+                    <a:stretch>
+                      <a:fillRect/>
+                    </a:stretch>
+                  </pic:blipFill>
+                  <pic:spPr bwMode="auto">
+                    <a:xfrm>
+                      <a:off x="0" y="0"/>
+                      <a:ext cx="3733800" cy="574822"/>
+                    </a:xfrm>
+                    <a:prstGeom prst="rect">
+                      <a:avLst/>
+                    </a:prstGeom>
+                    <a:noFill/>
+                    <a:ln w="9525">
+                      <a:noFill/>
+                      <a:headEnd/>
+                      <a:tailEnd/>
+                    </a:ln>
+                  </pic:spPr>
+                </pic:pic>
+              </a:graphicData>
+            </a:graphic>
+          </wp:inline>
+        </w:drawing>
+      </w:r>
+    </w:p>
+    <w:p>
+      <w:pPr>
+        <w:pStyle w:val="ImageCaption"/>
+      </w:pPr>
+      <w:r>
+        <w:t xml:space="preserve">Рис. 2: переход на созданный каталог</w:t>
+      </w:r>
+    </w:p>
+    <w:p>
+      <w:pPr>
+        <w:pStyle w:val="BodyText"/>
+      </w:pPr>
+      <w:r>
+        <w:t xml:space="preserve">создал текстрвый файл с именем hello.asm с помощью touch</w:t>
+      </w:r>
+    </w:p>
+    <w:p>
+      <w:pPr>
+        <w:pStyle w:val="CaptionedFigure"/>
+      </w:pPr>
+      <w:r>
+        <w:drawing>
+          <wp:inline>
+            <wp:extent cx="3733800" cy="493431"/>
+            <wp:effectExtent b="0" l="0" r="0" t="0"/>
+            <wp:docPr descr="Рис. 3: Создания файла" title="" id="30" name="Picture"/>
+            <a:graphic>
+              <a:graphicData uri="http://schemas.openxmlformats.org/drawingml/2006/picture">
+                <pic:pic>
+                  <pic:nvPicPr>
+                    <pic:cNvPr descr="image/3.png" id="31" name="Picture"/>
+                    <pic:cNvPicPr>
+                      <a:picLocks noChangeArrowheads="1" noChangeAspect="1"/>
+                    </pic:cNvPicPr>
+                  </pic:nvPicPr>
+                  <pic:blipFill>
+                    <a:blip r:embed="rId29"/>
+                    <a:stretch>
+                      <a:fillRect/>
+                    </a:stretch>
+                  </pic:blipFill>
+                  <pic:spPr bwMode="auto">
+                    <a:xfrm>
+                      <a:off x="0" y="0"/>
+                      <a:ext cx="3733800" cy="493431"/>
+                    </a:xfrm>
+                    <a:prstGeom prst="rect">
+                      <a:avLst/>
+                    </a:prstGeom>
+                    <a:noFill/>
+                    <a:ln w="9525">
+                      <a:noFill/>
+                      <a:headEnd/>
+                      <a:tailEnd/>
+                    </a:ln>
+                  </pic:spPr>
+                </pic:pic>
+              </a:graphicData>
+            </a:graphic>
+          </wp:inline>
+        </w:drawing>
+      </w:r>
+    </w:p>
+    <w:p>
+      <w:pPr>
+        <w:pStyle w:val="ImageCaption"/>
+      </w:pPr>
+      <w:r>
+        <w:t xml:space="preserve">Рис. 3: Создания файла</w:t>
+      </w:r>
+    </w:p>
+    <w:p>
+      <w:pPr>
+        <w:pStyle w:val="BodyText"/>
+      </w:pPr>
+      <w:r>
+        <w:t xml:space="preserve">Открыл файл с помощью gedit</w:t>
+      </w:r>
+    </w:p>
+    <w:p>
+      <w:pPr>
+        <w:pStyle w:val="CaptionedFigure"/>
+      </w:pPr>
+      <w:r>
+        <w:drawing>
+          <wp:inline>
+            <wp:extent cx="3733800" cy="3347194"/>
+            <wp:effectExtent b="0" l="0" r="0" t="0"/>
+            <wp:docPr descr="Рис. 4: Открывания файла" title="" id="33" name="Picture"/>
+            <a:graphic>
+              <a:graphicData uri="http://schemas.openxmlformats.org/drawingml/2006/picture">
+                <pic:pic>
+                  <pic:nvPicPr>
+                    <pic:cNvPr descr="image/4.png" id="34" name="Picture"/>
+                    <pic:cNvPicPr>
+                      <a:picLocks noChangeArrowheads="1" noChangeAspect="1"/>
+                    </pic:cNvPicPr>
+                  </pic:nvPicPr>
+                  <pic:blipFill>
+                    <a:blip r:embed="rId32"/>
+                    <a:stretch>
+                      <a:fillRect/>
+                    </a:stretch>
+                  </pic:blipFill>
+                  <pic:spPr bwMode="auto">
+                    <a:xfrm>
+                      <a:off x="0" y="0"/>
+                      <a:ext cx="3733800" cy="3347194"/>
+                    </a:xfrm>
+                    <a:prstGeom prst="rect">
+                      <a:avLst/>
+                    </a:prstGeom>
+                    <a:noFill/>
+                    <a:ln w="9525">
+                      <a:noFill/>
+                      <a:headEnd/>
+                      <a:tailEnd/>
+                    </a:ln>
+                  </pic:spPr>
+                </pic:pic>
+              </a:graphicData>
+            </a:graphic>
+          </wp:inline>
+        </w:drawing>
+      </w:r>
+    </w:p>
+    <w:p>
+      <w:pPr>
+        <w:pStyle w:val="ImageCaption"/>
+      </w:pPr>
+      <w:r>
+        <w:t xml:space="preserve">Рис. 4: Открывания файла</w:t>
+      </w:r>
+    </w:p>
+    <w:p>
+      <w:pPr>
+        <w:pStyle w:val="BodyText"/>
+      </w:pPr>
+      <w:r>
+        <w:t xml:space="preserve">Потом ввеел туда нужные команды</w:t>
+      </w:r>
+    </w:p>
+    <w:p>
+      <w:pPr>
+        <w:pStyle w:val="CaptionedFigure"/>
+      </w:pPr>
+      <w:r>
+        <w:drawing>
+          <wp:inline>
+            <wp:extent cx="3733800" cy="3104735"/>
+            <wp:effectExtent b="0" l="0" r="0" t="0"/>
+            <wp:docPr descr="Рис. 5: переход на созданный каталог" title="" id="36" name="Picture"/>
+            <a:graphic>
+              <a:graphicData uri="http://schemas.openxmlformats.org/drawingml/2006/picture">
+                <pic:pic>
+                  <pic:nvPicPr>
+                    <pic:cNvPr descr="image/5.png" id="37" name="Picture"/>
+                    <pic:cNvPicPr>
+                      <a:picLocks noChangeArrowheads="1" noChangeAspect="1"/>
+                    </pic:cNvPicPr>
+                  </pic:nvPicPr>
+                  <pic:blipFill>
+                    <a:blip r:embed="rId35"/>
+                    <a:stretch>
+                      <a:fillRect/>
+                    </a:stretch>
+                  </pic:blipFill>
+                  <pic:spPr bwMode="auto">
+                    <a:xfrm>
+                      <a:off x="0" y="0"/>
+                      <a:ext cx="3733800" cy="3104735"/>
+                    </a:xfrm>
+                    <a:prstGeom prst="rect">
+                      <a:avLst/>
+                    </a:prstGeom>
+                    <a:noFill/>
+                    <a:ln w="9525">
+                      <a:noFill/>
+                      <a:headEnd/>
+                      <a:tailEnd/>
+                    </a:ln>
+                  </pic:spPr>
+                </pic:pic>
+              </a:graphicData>
+            </a:graphic>
+          </wp:inline>
+        </w:drawing>
+      </w:r>
+    </w:p>
+    <w:p>
+      <w:pPr>
+        <w:pStyle w:val="ImageCaption"/>
+      </w:pPr>
+      <w:r>
+        <w:t xml:space="preserve">Рис. 5: переход на созданный каталог</w:t>
+      </w:r>
+    </w:p>
+    <w:bookmarkEnd w:id="38"/>
+    <w:bookmarkStart w:id="42" w:name="транслятор-nasm"/>
+    <w:p>
+      <w:pPr>
+        <w:pStyle w:val="Heading2"/>
+      </w:pPr>
+      <w:r>
+        <w:rPr>
+          <w:rStyle w:val="SectionNumber"/>
+        </w:rPr>
+        <w:t xml:space="preserve">3.2</w:t>
+      </w:r>
+      <w:r>
+        <w:tab/>
+      </w:r>
+      <w:r>
+        <w:t xml:space="preserve">Транслятор NASM</w:t>
+      </w:r>
+    </w:p>
+    <w:p>
+      <w:pPr>
+        <w:pStyle w:val="FirstParagraph"/>
+      </w:pPr>
+      <w:r>
+        <w:t xml:space="preserve">С помощью кода nasm -f elf превращаю свой текст в обьектный код</w:t>
+      </w:r>
+    </w:p>
+    <w:p>
+      <w:pPr>
+        <w:pStyle w:val="CaptionedFigure"/>
+      </w:pPr>
+      <w:r>
+        <w:drawing>
+          <wp:inline>
+            <wp:extent cx="3733800" cy="294239"/>
+            <wp:effectExtent b="0" l="0" r="0" t="0"/>
+            <wp:docPr descr="Рис. 6: превращения текста в обьектный код" title="" id="40" name="Picture"/>
+            <a:graphic>
+              <a:graphicData uri="http://schemas.openxmlformats.org/drawingml/2006/picture">
+                <pic:pic>
+                  <pic:nvPicPr>
+                    <pic:cNvPr descr="image/6.png" id="41" name="Picture"/>
+                    <pic:cNvPicPr>
+                      <a:picLocks noChangeArrowheads="1" noChangeAspect="1"/>
+                    </pic:cNvPicPr>
+                  </pic:nvPicPr>
+                  <pic:blipFill>
+                    <a:blip r:embed="rId39"/>
+                    <a:stretch>
+                      <a:fillRect/>
+                    </a:stretch>
+                  </pic:blipFill>
+                  <pic:spPr bwMode="auto">
+                    <a:xfrm>
+                      <a:off x="0" y="0"/>
+                      <a:ext cx="3733800" cy="294239"/>
+                    </a:xfrm>
+                    <a:prstGeom prst="rect">
+                      <a:avLst/>
+                    </a:prstGeom>
+                    <a:noFill/>
+                    <a:ln w="9525">
+                      <a:noFill/>
+                      <a:headEnd/>
+                      <a:tailEnd/>
+                    </a:ln>
+                  </pic:spPr>
+                </pic:pic>
+              </a:graphicData>
+            </a:graphic>
+          </wp:inline>
+        </w:drawing>
+      </w:r>
+    </w:p>
+    <w:p>
+      <w:pPr>
+        <w:pStyle w:val="ImageCaption"/>
+      </w:pPr>
+      <w:r>
+        <w:t xml:space="preserve">Рис. 6: превращения текста в обьектный код</w:t>
+      </w:r>
+    </w:p>
+    <w:bookmarkEnd w:id="42"/>
+    <w:bookmarkStart w:id="46" w:name="Xdc17a5752fa00a483b4c767734f3f62aaf44a07"/>
+    <w:p>
+      <w:pPr>
+        <w:pStyle w:val="Heading2"/>
+      </w:pPr>
+      <w:r>
+        <w:rPr>
+          <w:rStyle w:val="SectionNumber"/>
+        </w:rPr>
+        <w:t xml:space="preserve">3.3</w:t>
+      </w:r>
+      <w:r>
+        <w:tab/>
+      </w:r>
+      <w:r>
+        <w:t xml:space="preserve">Расширенный синтаксис командной строки NASM</w:t>
+      </w:r>
+    </w:p>
+    <w:p>
+      <w:pPr>
+        <w:pStyle w:val="FirstParagraph"/>
+      </w:pPr>
+      <w:r>
+        <w:t xml:space="preserve">C помощью следуюшей командой я скомпилирую исходный файл hello.asm в obj.o</w:t>
+      </w:r>
+    </w:p>
+    <w:p>
+      <w:pPr>
+        <w:pStyle w:val="CaptionedFigure"/>
+      </w:pPr>
+      <w:r>
+        <w:drawing>
+          <wp:inline>
+            <wp:extent cx="3733800" cy="380482"/>
+            <wp:effectExtent b="0" l="0" r="0" t="0"/>
+            <wp:docPr descr="Рис. 7: Скомпилирования файла" title="" id="44" name="Picture"/>
+            <a:graphic>
+              <a:graphicData uri="http://schemas.openxmlformats.org/drawingml/2006/picture">
+                <pic:pic>
+                  <pic:nvPicPr>
+                    <pic:cNvPr descr="image/7.png" id="45" name="Picture"/>
+                    <pic:cNvPicPr>
+                      <a:picLocks noChangeArrowheads="1" noChangeAspect="1"/>
+                    </pic:cNvPicPr>
+                  </pic:nvPicPr>
+                  <pic:blipFill>
+                    <a:blip r:embed="rId43"/>
+                    <a:stretch>
+                      <a:fillRect/>
+                    </a:stretch>
+                  </pic:blipFill>
+                  <pic:spPr bwMode="auto">
+                    <a:xfrm>
+                      <a:off x="0" y="0"/>
+                      <a:ext cx="3733800" cy="380482"/>
+                    </a:xfrm>
+                    <a:prstGeom prst="rect">
+                      <a:avLst/>
+                    </a:prstGeom>
+                    <a:noFill/>
+                    <a:ln w="9525">
+                      <a:noFill/>
+                      <a:headEnd/>
+                      <a:tailEnd/>
+                    </a:ln>
+                  </pic:spPr>
+                </pic:pic>
+              </a:graphicData>
+            </a:graphic>
+          </wp:inline>
+        </w:drawing>
+      </w:r>
+    </w:p>
+    <w:p>
+      <w:pPr>
+        <w:pStyle w:val="ImageCaption"/>
+      </w:pPr>
+      <w:r>
+        <w:t xml:space="preserve">Рис. 7: Скомпилирования файла</w:t>
+      </w:r>
+    </w:p>
+    <w:bookmarkEnd w:id="46"/>
+    <w:bookmarkStart w:id="53" w:name="компоновщик-ld"/>
+    <w:p>
+      <w:pPr>
+        <w:pStyle w:val="Heading2"/>
+      </w:pPr>
+      <w:r>
+        <w:rPr>
+          <w:rStyle w:val="SectionNumber"/>
+        </w:rPr>
+        <w:t xml:space="preserve">3.4</w:t>
+      </w:r>
+      <w:r>
+        <w:tab/>
+      </w:r>
+      <w:r>
+        <w:t xml:space="preserve">Компоновщик LD</w:t>
+      </w:r>
+    </w:p>
+    <w:p>
+      <w:pPr>
+        <w:pStyle w:val="FirstParagraph"/>
+      </w:pPr>
+      <w:r>
+        <w:t xml:space="preserve">С помощью команды ld -m elf_i386 hello.o -o hello я передаю файл на обработку компоновщику</w:t>
+      </w:r>
+    </w:p>
+    <w:p>
+      <w:pPr>
+        <w:pStyle w:val="CaptionedFigure"/>
+      </w:pPr>
+      <w:r>
+        <w:drawing>
+          <wp:inline>
+            <wp:extent cx="3733800" cy="380482"/>
+            <wp:effectExtent b="0" l="0" r="0" t="0"/>
+            <wp:docPr descr="Рис. 8: передача файла на обработку компоновщику" title="" id="48" name="Picture"/>
+            <a:graphic>
+              <a:graphicData uri="http://schemas.openxmlformats.org/drawingml/2006/picture">
+                <pic:pic>
+                  <pic:nvPicPr>
+                    <pic:cNvPr descr="image/8.png" id="49" name="Picture"/>
+                    <pic:cNvPicPr>
+                      <a:picLocks noChangeArrowheads="1" noChangeAspect="1"/>
+                    </pic:cNvPicPr>
+                  </pic:nvPicPr>
+                  <pic:blipFill>
+                    <a:blip r:embed="rId47"/>
+                    <a:stretch>
+                      <a:fillRect/>
+                    </a:stretch>
+                  </pic:blipFill>
+                  <pic:spPr bwMode="auto">
+                    <a:xfrm>
+                      <a:off x="0" y="0"/>
+                      <a:ext cx="3733800" cy="380482"/>
+                    </a:xfrm>
+                    <a:prstGeom prst="rect">
+                      <a:avLst/>
+                    </a:prstGeom>
+                    <a:noFill/>
+                    <a:ln w="9525">
+                      <a:noFill/>
+                      <a:headEnd/>
+                      <a:tailEnd/>
+                    </a:ln>
+                  </pic:spPr>
+                </pic:pic>
+              </a:graphicData>
+            </a:graphic>
+          </wp:inline>
+        </w:drawing>
+      </w:r>
+    </w:p>
+    <w:p>
+      <w:pPr>
+        <w:pStyle w:val="ImageCaption"/>
+      </w:pPr>
+      <w:r>
+        <w:t xml:space="preserve">Рис. 8: передача файла на обработку компоновщику</w:t>
+      </w:r>
+    </w:p>
+    <w:p>
+      <w:pPr>
+        <w:pStyle w:val="BodyText"/>
+      </w:pPr>
+      <w:r>
+        <w:t xml:space="preserve">Потом я ввел следующую команду</w:t>
+      </w:r>
+    </w:p>
+    <w:p>
+      <w:pPr>
+        <w:pStyle w:val="CaptionedFigure"/>
+      </w:pPr>
+      <w:r>
+        <w:drawing>
+          <wp:inline>
+            <wp:extent cx="3733800" cy="307730"/>
+            <wp:effectExtent b="0" l="0" r="0" t="0"/>
+            <wp:docPr descr="Рис. 9: передача файла на обработку компоновщику №2" title="" id="51" name="Picture"/>
+            <a:graphic>
+              <a:graphicData uri="http://schemas.openxmlformats.org/drawingml/2006/picture">
+                <pic:pic>
+                  <pic:nvPicPr>
+                    <pic:cNvPr descr="image/9.png" id="52" name="Picture"/>
+                    <pic:cNvPicPr>
+                      <a:picLocks noChangeArrowheads="1" noChangeAspect="1"/>
+                    </pic:cNvPicPr>
+                  </pic:nvPicPr>
+                  <pic:blipFill>
+                    <a:blip r:embed="rId50"/>
+                    <a:stretch>
+                      <a:fillRect/>
+                    </a:stretch>
+                  </pic:blipFill>
+                  <pic:spPr bwMode="auto">
+                    <a:xfrm>
+                      <a:off x="0" y="0"/>
+                      <a:ext cx="3733800" cy="307730"/>
+                    </a:xfrm>
+                    <a:prstGeom prst="rect">
+                      <a:avLst/>
+                    </a:prstGeom>
+                    <a:noFill/>
+                    <a:ln w="9525">
+                      <a:noFill/>
+                      <a:headEnd/>
+                      <a:tailEnd/>
+                    </a:ln>
+                  </pic:spPr>
+                </pic:pic>
+              </a:graphicData>
+            </a:graphic>
+          </wp:inline>
+        </w:drawing>
+      </w:r>
+    </w:p>
+    <w:p>
+      <w:pPr>
+        <w:pStyle w:val="ImageCaption"/>
+      </w:pPr>
+      <w:r>
+        <w:t xml:space="preserve">Рис. 9: передача файла на обработку компоновщику №2</w:t>
+      </w:r>
+    </w:p>
+    <w:bookmarkEnd w:id="53"/>
+    <w:bookmarkStart w:id="57" w:name="запуск-исполняемого-файла"/>
+    <w:p>
+      <w:pPr>
+        <w:pStyle w:val="Heading2"/>
+      </w:pPr>
+      <w:r>
+        <w:rPr>
+          <w:rStyle w:val="SectionNumber"/>
+        </w:rPr>
+        <w:t xml:space="preserve">3.5</w:t>
+      </w:r>
+      <w:r>
+        <w:tab/>
+      </w:r>
+      <w:r>
+        <w:t xml:space="preserve">Запуск исполняемого файла</w:t>
+      </w:r>
+    </w:p>
+    <w:p>
+      <w:pPr>
+        <w:pStyle w:val="FirstParagraph"/>
+      </w:pPr>
+      <w:r>
+        <w:t xml:space="preserve">Восле этих действ я запускаю на выполнения созданный исполняемый файл</w:t>
+      </w:r>
+    </w:p>
+    <w:p>
+      <w:pPr>
+        <w:pStyle w:val="CaptionedFigure"/>
+      </w:pPr>
+      <w:r>
+        <w:drawing>
+          <wp:inline>
+            <wp:extent cx="3733800" cy="307730"/>
+            <wp:effectExtent b="0" l="0" r="0" t="0"/>
+            <wp:docPr descr="Рис. 10: Запуск на выполнения файла" title="" id="55" name="Picture"/>
+            <a:graphic>
+              <a:graphicData uri="http://schemas.openxmlformats.org/drawingml/2006/picture">
+                <pic:pic>
+                  <pic:nvPicPr>
+                    <pic:cNvPr descr="image/10.png" id="56" name="Picture"/>
+                    <pic:cNvPicPr>
+                      <a:picLocks noChangeArrowheads="1" noChangeAspect="1"/>
+                    </pic:cNvPicPr>
+                  </pic:nvPicPr>
+                  <pic:blipFill>
+                    <a:blip r:embed="rId54"/>
+                    <a:stretch>
+                      <a:fillRect/>
+                    </a:stretch>
+                  </pic:blipFill>
+                  <pic:spPr bwMode="auto">
+                    <a:xfrm>
+                      <a:off x="0" y="0"/>
+                      <a:ext cx="3733800" cy="307730"/>
+                    </a:xfrm>
+                    <a:prstGeom prst="rect">
+                      <a:avLst/>
+                    </a:prstGeom>
+                    <a:noFill/>
+                    <a:ln w="9525">
+                      <a:noFill/>
+                      <a:headEnd/>
+                      <a:tailEnd/>
+                    </a:ln>
+                  </pic:spPr>
+                </pic:pic>
+              </a:graphicData>
+            </a:graphic>
+          </wp:inline>
+        </w:drawing>
+      </w:r>
+    </w:p>
+    <w:p>
+      <w:pPr>
+        <w:pStyle w:val="ImageCaption"/>
+      </w:pPr>
+      <w:r>
+        <w:t xml:space="preserve">Рис. 10: Запуск на выполнения файла</w:t>
+      </w:r>
+    </w:p>
+    <w:bookmarkEnd w:id="57"/>
+    <w:bookmarkEnd w:id="58"/>
+    <w:bookmarkStart w:id="80" w:name="задание-для-самостоятельной-работы"/>
     <w:p>
       <w:pPr>
         <w:pStyle w:val="Heading1"/>
@@ -646,6 +1297,492 @@
         <w:tab/>
       </w:r>
       <w:r>
+        <w:t xml:space="preserve">Задание для самостоятельной работы</w:t>
+      </w:r>
+    </w:p>
+    <w:p>
+      <w:pPr>
+        <w:numPr>
+          <w:ilvl w:val="0"/>
+          <w:numId w:val="1003"/>
+        </w:numPr>
+        <w:pStyle w:val="Compact"/>
+      </w:pPr>
+      <w:r>
+        <w:t xml:space="preserve">В новом созданном каталоге с помощью cp создал копию файла с именем lab4.asm</w:t>
+      </w:r>
+    </w:p>
+    <w:p>
+      <w:pPr>
+        <w:pStyle w:val="CaptionedFigure"/>
+      </w:pPr>
+      <w:r>
+        <w:drawing>
+          <wp:inline>
+            <wp:extent cx="3733800" cy="307730"/>
+            <wp:effectExtent b="0" l="0" r="0" t="0"/>
+            <wp:docPr descr="Рис. 11: Создания копии файла" title="" id="60" name="Picture"/>
+            <a:graphic>
+              <a:graphicData uri="http://schemas.openxmlformats.org/drawingml/2006/picture">
+                <pic:pic>
+                  <pic:nvPicPr>
+                    <pic:cNvPr descr="image/11.png" id="61" name="Picture"/>
+                    <pic:cNvPicPr>
+                      <a:picLocks noChangeArrowheads="1" noChangeAspect="1"/>
+                    </pic:cNvPicPr>
+                  </pic:nvPicPr>
+                  <pic:blipFill>
+                    <a:blip r:embed="rId59"/>
+                    <a:stretch>
+                      <a:fillRect/>
+                    </a:stretch>
+                  </pic:blipFill>
+                  <pic:spPr bwMode="auto">
+                    <a:xfrm>
+                      <a:off x="0" y="0"/>
+                      <a:ext cx="3733800" cy="307730"/>
+                    </a:xfrm>
+                    <a:prstGeom prst="rect">
+                      <a:avLst/>
+                    </a:prstGeom>
+                    <a:noFill/>
+                    <a:ln w="9525">
+                      <a:noFill/>
+                      <a:headEnd/>
+                      <a:tailEnd/>
+                    </a:ln>
+                  </pic:spPr>
+                </pic:pic>
+              </a:graphicData>
+            </a:graphic>
+          </wp:inline>
+        </w:drawing>
+      </w:r>
+    </w:p>
+    <w:p>
+      <w:pPr>
+        <w:pStyle w:val="ImageCaption"/>
+      </w:pPr>
+      <w:r>
+        <w:t xml:space="preserve">Рис. 11: Создания копии файла</w:t>
+      </w:r>
+    </w:p>
+    <w:p>
+      <w:pPr>
+        <w:numPr>
+          <w:ilvl w:val="0"/>
+          <w:numId w:val="1004"/>
+        </w:numPr>
+        <w:pStyle w:val="Compact"/>
+      </w:pPr>
+      <w:r>
+        <w:t xml:space="preserve">В текстовом редакторе внес вместо</w:t>
+      </w:r>
+      <w:r>
+        <w:t xml:space="preserve"> </w:t>
+      </w:r>
+      <w:r>
+        <w:t xml:space="preserve">“</w:t>
+      </w:r>
+      <w:r>
+        <w:t xml:space="preserve">Hello world</w:t>
+      </w:r>
+      <w:r>
+        <w:t xml:space="preserve">”</w:t>
+      </w:r>
+      <w:r>
+        <w:t xml:space="preserve"> </w:t>
+      </w:r>
+      <w:r>
+        <w:t xml:space="preserve">своё имя и фамилию на файле lab4.</w:t>
+      </w:r>
+    </w:p>
+    <w:p>
+      <w:pPr>
+        <w:pStyle w:val="CaptionedFigure"/>
+      </w:pPr>
+      <w:r>
+        <w:drawing>
+          <wp:inline>
+            <wp:extent cx="3733800" cy="3400630"/>
+            <wp:effectExtent b="0" l="0" r="0" t="0"/>
+            <wp:docPr descr="Рис. 12: Внесение изменений на файл" title="" id="63" name="Picture"/>
+            <a:graphic>
+              <a:graphicData uri="http://schemas.openxmlformats.org/drawingml/2006/picture">
+                <pic:pic>
+                  <pic:nvPicPr>
+                    <pic:cNvPr descr="image/12.png" id="64" name="Picture"/>
+                    <pic:cNvPicPr>
+                      <a:picLocks noChangeArrowheads="1" noChangeAspect="1"/>
+                    </pic:cNvPicPr>
+                  </pic:nvPicPr>
+                  <pic:blipFill>
+                    <a:blip r:embed="rId62"/>
+                    <a:stretch>
+                      <a:fillRect/>
+                    </a:stretch>
+                  </pic:blipFill>
+                  <pic:spPr bwMode="auto">
+                    <a:xfrm>
+                      <a:off x="0" y="0"/>
+                      <a:ext cx="3733800" cy="3400630"/>
+                    </a:xfrm>
+                    <a:prstGeom prst="rect">
+                      <a:avLst/>
+                    </a:prstGeom>
+                    <a:noFill/>
+                    <a:ln w="9525">
+                      <a:noFill/>
+                      <a:headEnd/>
+                      <a:tailEnd/>
+                    </a:ln>
+                  </pic:spPr>
+                </pic:pic>
+              </a:graphicData>
+            </a:graphic>
+          </wp:inline>
+        </w:drawing>
+      </w:r>
+    </w:p>
+    <w:p>
+      <w:pPr>
+        <w:pStyle w:val="ImageCaption"/>
+      </w:pPr>
+      <w:r>
+        <w:t xml:space="preserve">Рис. 12: Внесение изменений на файл</w:t>
+      </w:r>
+    </w:p>
+    <w:p>
+      <w:pPr>
+        <w:numPr>
+          <w:ilvl w:val="0"/>
+          <w:numId w:val="1005"/>
+        </w:numPr>
+        <w:pStyle w:val="Compact"/>
+      </w:pPr>
+      <w:r>
+        <w:t xml:space="preserve">Транслировал текст файла lab4,asm в обьектный файл.Выполнил компоновку объектного файла и запустил получившийся исполняемый файл</w:t>
+      </w:r>
+    </w:p>
+    <w:p>
+      <w:pPr>
+        <w:pStyle w:val="CaptionedFigure"/>
+      </w:pPr>
+      <w:r>
+        <w:drawing>
+          <wp:inline>
+            <wp:extent cx="3733800" cy="410307"/>
+            <wp:effectExtent b="0" l="0" r="0" t="0"/>
+            <wp:docPr descr="Рис. 13: Транслирования из файла" title="" id="66" name="Picture"/>
+            <a:graphic>
+              <a:graphicData uri="http://schemas.openxmlformats.org/drawingml/2006/picture">
+                <pic:pic>
+                  <pic:nvPicPr>
+                    <pic:cNvPr descr="image/13.png" id="67" name="Picture"/>
+                    <pic:cNvPicPr>
+                      <a:picLocks noChangeArrowheads="1" noChangeAspect="1"/>
+                    </pic:cNvPicPr>
+                  </pic:nvPicPr>
+                  <pic:blipFill>
+                    <a:blip r:embed="rId65"/>
+                    <a:stretch>
+                      <a:fillRect/>
+                    </a:stretch>
+                  </pic:blipFill>
+                  <pic:spPr bwMode="auto">
+                    <a:xfrm>
+                      <a:off x="0" y="0"/>
+                      <a:ext cx="3733800" cy="410307"/>
+                    </a:xfrm>
+                    <a:prstGeom prst="rect">
+                      <a:avLst/>
+                    </a:prstGeom>
+                    <a:noFill/>
+                    <a:ln w="9525">
+                      <a:noFill/>
+                      <a:headEnd/>
+                      <a:tailEnd/>
+                    </a:ln>
+                  </pic:spPr>
+                </pic:pic>
+              </a:graphicData>
+            </a:graphic>
+          </wp:inline>
+        </w:drawing>
+      </w:r>
+    </w:p>
+    <w:p>
+      <w:pPr>
+        <w:pStyle w:val="ImageCaption"/>
+      </w:pPr>
+      <w:r>
+        <w:t xml:space="preserve">Рис. 13: Транслирования из файла</w:t>
+      </w:r>
+    </w:p>
+    <w:p>
+      <w:pPr>
+        <w:pStyle w:val="CaptionedFigure"/>
+      </w:pPr>
+      <w:r>
+        <w:drawing>
+          <wp:inline>
+            <wp:extent cx="3733800" cy="774455"/>
+            <wp:effectExtent b="0" l="0" r="0" t="0"/>
+            <wp:docPr descr="Рис. 14: Компановка объектного файла" title="" id="69" name="Picture"/>
+            <a:graphic>
+              <a:graphicData uri="http://schemas.openxmlformats.org/drawingml/2006/picture">
+                <pic:pic>
+                  <pic:nvPicPr>
+                    <pic:cNvPr descr="image/15.png" id="70" name="Picture"/>
+                    <pic:cNvPicPr>
+                      <a:picLocks noChangeArrowheads="1" noChangeAspect="1"/>
+                    </pic:cNvPicPr>
+                  </pic:nvPicPr>
+                  <pic:blipFill>
+                    <a:blip r:embed="rId68"/>
+                    <a:stretch>
+                      <a:fillRect/>
+                    </a:stretch>
+                  </pic:blipFill>
+                  <pic:spPr bwMode="auto">
+                    <a:xfrm>
+                      <a:off x="0" y="0"/>
+                      <a:ext cx="3733800" cy="774455"/>
+                    </a:xfrm>
+                    <a:prstGeom prst="rect">
+                      <a:avLst/>
+                    </a:prstGeom>
+                    <a:noFill/>
+                    <a:ln w="9525">
+                      <a:noFill/>
+                      <a:headEnd/>
+                      <a:tailEnd/>
+                    </a:ln>
+                  </pic:spPr>
+                </pic:pic>
+              </a:graphicData>
+            </a:graphic>
+          </wp:inline>
+        </w:drawing>
+      </w:r>
+    </w:p>
+    <w:p>
+      <w:pPr>
+        <w:pStyle w:val="ImageCaption"/>
+      </w:pPr>
+      <w:r>
+        <w:t xml:space="preserve">Рис. 14: Компановка объектного файла</w:t>
+      </w:r>
+    </w:p>
+    <w:p>
+      <w:pPr>
+        <w:numPr>
+          <w:ilvl w:val="0"/>
+          <w:numId w:val="1006"/>
+        </w:numPr>
+        <w:pStyle w:val="Compact"/>
+      </w:pPr>
+      <w:r>
+        <w:t xml:space="preserve">Потом я скопирую файлы hello.asm и lab4.asm в мой локальный репозиторий в главный каталог</w:t>
+      </w:r>
+    </w:p>
+    <w:p>
+      <w:pPr>
+        <w:pStyle w:val="CaptionedFigure"/>
+      </w:pPr>
+      <w:r>
+        <w:drawing>
+          <wp:inline>
+            <wp:extent cx="3733800" cy="574430"/>
+            <wp:effectExtent b="0" l="0" r="0" t="0"/>
+            <wp:docPr descr="Рис. 15: копирования файлов" title="" id="72" name="Picture"/>
+            <a:graphic>
+              <a:graphicData uri="http://schemas.openxmlformats.org/drawingml/2006/picture">
+                <pic:pic>
+                  <pic:nvPicPr>
+                    <pic:cNvPr descr="image/16.png" id="73" name="Picture"/>
+                    <pic:cNvPicPr>
+                      <a:picLocks noChangeArrowheads="1" noChangeAspect="1"/>
+                    </pic:cNvPicPr>
+                  </pic:nvPicPr>
+                  <pic:blipFill>
+                    <a:blip r:embed="rId71"/>
+                    <a:stretch>
+                      <a:fillRect/>
+                    </a:stretch>
+                  </pic:blipFill>
+                  <pic:spPr bwMode="auto">
+                    <a:xfrm>
+                      <a:off x="0" y="0"/>
+                      <a:ext cx="3733800" cy="574430"/>
+                    </a:xfrm>
+                    <a:prstGeom prst="rect">
+                      <a:avLst/>
+                    </a:prstGeom>
+                    <a:noFill/>
+                    <a:ln w="9525">
+                      <a:noFill/>
+                      <a:headEnd/>
+                      <a:tailEnd/>
+                    </a:ln>
+                  </pic:spPr>
+                </pic:pic>
+              </a:graphicData>
+            </a:graphic>
+          </wp:inline>
+        </w:drawing>
+      </w:r>
+    </w:p>
+    <w:p>
+      <w:pPr>
+        <w:pStyle w:val="ImageCaption"/>
+      </w:pPr>
+      <w:r>
+        <w:t xml:space="preserve">Рис. 15: копирования файлов</w:t>
+      </w:r>
+    </w:p>
+    <w:p>
+      <w:pPr>
+        <w:pStyle w:val="BodyText"/>
+      </w:pPr>
+      <w:r>
+        <w:t xml:space="preserve">После копирования я запустил на выполнение созданный исполняемый файл чтобы убедиться все ли работает</w:t>
+      </w:r>
+    </w:p>
+    <w:p>
+      <w:pPr>
+        <w:pStyle w:val="CaptionedFigure"/>
+      </w:pPr>
+      <w:r>
+        <w:drawing>
+          <wp:inline>
+            <wp:extent cx="3733800" cy="241055"/>
+            <wp:effectExtent b="0" l="0" r="0" t="0"/>
+            <wp:docPr descr="Рис. 16: запуск файла" title="" id="75" name="Picture"/>
+            <a:graphic>
+              <a:graphicData uri="http://schemas.openxmlformats.org/drawingml/2006/picture">
+                <pic:pic>
+                  <pic:nvPicPr>
+                    <pic:cNvPr descr="image/17.png" id="76" name="Picture"/>
+                    <pic:cNvPicPr>
+                      <a:picLocks noChangeArrowheads="1" noChangeAspect="1"/>
+                    </pic:cNvPicPr>
+                  </pic:nvPicPr>
+                  <pic:blipFill>
+                    <a:blip r:embed="rId74"/>
+                    <a:stretch>
+                      <a:fillRect/>
+                    </a:stretch>
+                  </pic:blipFill>
+                  <pic:spPr bwMode="auto">
+                    <a:xfrm>
+                      <a:off x="0" y="0"/>
+                      <a:ext cx="3733800" cy="241055"/>
+                    </a:xfrm>
+                    <a:prstGeom prst="rect">
+                      <a:avLst/>
+                    </a:prstGeom>
+                    <a:noFill/>
+                    <a:ln w="9525">
+                      <a:noFill/>
+                      <a:headEnd/>
+                      <a:tailEnd/>
+                    </a:ln>
+                  </pic:spPr>
+                </pic:pic>
+              </a:graphicData>
+            </a:graphic>
+          </wp:inline>
+        </w:drawing>
+      </w:r>
+    </w:p>
+    <w:p>
+      <w:pPr>
+        <w:pStyle w:val="ImageCaption"/>
+      </w:pPr>
+      <w:r>
+        <w:t xml:space="preserve">Рис. 16: запуск файла</w:t>
+      </w:r>
+    </w:p>
+    <w:p>
+      <w:pPr>
+        <w:pStyle w:val="BodyText"/>
+      </w:pPr>
+      <w:r>
+        <w:t xml:space="preserve">Все готова теперь спокойно смогу все вложить в Github</w:t>
+      </w:r>
+    </w:p>
+    <w:p>
+      <w:pPr>
+        <w:pStyle w:val="CaptionedFigure"/>
+      </w:pPr>
+      <w:r>
+        <w:drawing>
+          <wp:inline>
+            <wp:extent cx="3733800" cy="1759942"/>
+            <wp:effectExtent b="0" l="0" r="0" t="0"/>
+            <wp:docPr descr="Рис. 17: Отправка файлов на Github" title="" id="78" name="Picture"/>
+            <a:graphic>
+              <a:graphicData uri="http://schemas.openxmlformats.org/drawingml/2006/picture">
+                <pic:pic>
+                  <pic:nvPicPr>
+                    <pic:cNvPr descr="image/18.png" id="79" name="Picture"/>
+                    <pic:cNvPicPr>
+                      <a:picLocks noChangeArrowheads="1" noChangeAspect="1"/>
+                    </pic:cNvPicPr>
+                  </pic:nvPicPr>
+                  <pic:blipFill>
+                    <a:blip r:embed="rId77"/>
+                    <a:stretch>
+                      <a:fillRect/>
+                    </a:stretch>
+                  </pic:blipFill>
+                  <pic:spPr bwMode="auto">
+                    <a:xfrm>
+                      <a:off x="0" y="0"/>
+                      <a:ext cx="3733800" cy="1759942"/>
+                    </a:xfrm>
+                    <a:prstGeom prst="rect">
+                      <a:avLst/>
+                    </a:prstGeom>
+                    <a:noFill/>
+                    <a:ln w="9525">
+                      <a:noFill/>
+                      <a:headEnd/>
+                      <a:tailEnd/>
+                    </a:ln>
+                  </pic:spPr>
+                </pic:pic>
+              </a:graphicData>
+            </a:graphic>
+          </wp:inline>
+        </w:drawing>
+      </w:r>
+    </w:p>
+    <w:p>
+      <w:pPr>
+        <w:pStyle w:val="ImageCaption"/>
+      </w:pPr>
+      <w:r>
+        <w:t xml:space="preserve">Рис. 17: Отправка файлов на Github</w:t>
+      </w:r>
+    </w:p>
+    <w:bookmarkEnd w:id="80"/>
+    <w:bookmarkStart w:id="81" w:name="выводы"/>
+    <w:p>
+      <w:pPr>
+        <w:pStyle w:val="Heading1"/>
+      </w:pPr>
+      <w:r>
+        <w:rPr>
+          <w:rStyle w:val="SectionNumber"/>
+        </w:rPr>
+        <w:t xml:space="preserve">5</w:t>
+      </w:r>
+      <w:r>
+        <w:tab/>
+      </w:r>
+      <w:r>
         <w:t xml:space="preserve">Выводы</w:t>
       </w:r>
     </w:p>
@@ -654,11 +1791,11 @@
         <w:pStyle w:val="FirstParagraph"/>
       </w:pPr>
       <w:r>
-        <w:t xml:space="preserve">Здесь кратко описываются итоги проделанной работы.</w:t>
-      </w:r>
-    </w:p>
-    <w:bookmarkEnd w:id="29"/>
-    <w:bookmarkStart w:id="31" w:name="список-литературы"/>
+        <w:t xml:space="preserve">В ходе данной лабораторной работы я освоил процедуры компиляции и сборки программ, написанных на ассемблере NASM.</w:t>
+      </w:r>
+    </w:p>
+    <w:bookmarkEnd w:id="81"/>
+    <w:bookmarkStart w:id="82" w:name="список-литературы"/>
     <w:p>
       <w:pPr>
         <w:pStyle w:val="Heading1"/>
@@ -667,9 +1804,27 @@
         <w:t xml:space="preserve">Список литературы</w:t>
       </w:r>
     </w:p>
-    <w:bookmarkStart w:id="30" w:name="refs"/>
-    <w:bookmarkEnd w:id="30"/>
-    <w:bookmarkEnd w:id="31"/>
+    <w:p>
+      <w:pPr>
+        <w:pStyle w:val="FirstParagraph"/>
+      </w:pPr>
+      <w:r>
+        <w:t xml:space="preserve">1.Архитектура ЭВМ - РУДН</w:t>
+      </w:r>
+      <w:r>
+        <w:t xml:space="preserve"> </w:t>
+      </w:r>
+      <w:r>
+        <w:t xml:space="preserve">:::</w:t>
+      </w:r>
+      <w:r>
+        <w:t xml:space="preserve"> </w:t>
+      </w:r>
+      <w:r>
+        <w:t xml:space="preserve">:::</w:t>
+      </w:r>
+    </w:p>
+    <w:bookmarkEnd w:id="82"/>
     <w:sectPr/>
   </w:body>
 </w:document>
@@ -861,6 +2016,261 @@
       </w:pPr>
     </w:lvl>
   </w:abstractNum>
+  <w:abstractNum w:abstractNumId="99412">
+    <w:nsid w:val="A99412"/>
+    <w:multiLevelType w:val="multilevel"/>
+    <w:lvl w:ilvl="0">
+      <w:start w:val="2"/>
+      <w:numFmt w:val="decimal"/>
+      <w:lvlText w:val="%1."/>
+      <w:lvlJc w:val="left"/>
+      <w:pPr>
+        <w:ind w:left="720" w:hanging="480"/>
+      </w:pPr>
+    </w:lvl>
+    <w:lvl w:ilvl="1">
+      <w:start w:val="2"/>
+      <w:numFmt w:val="decimal"/>
+      <w:lvlText w:val="%2."/>
+      <w:lvlJc w:val="left"/>
+      <w:pPr>
+        <w:ind w:left="1440" w:hanging="480"/>
+      </w:pPr>
+    </w:lvl>
+    <w:lvl w:ilvl="2">
+      <w:start w:val="2"/>
+      <w:numFmt w:val="decimal"/>
+      <w:lvlText w:val="%3."/>
+      <w:lvlJc w:val="left"/>
+      <w:pPr>
+        <w:ind w:left="2160" w:hanging="480"/>
+      </w:pPr>
+    </w:lvl>
+    <w:lvl w:ilvl="3">
+      <w:start w:val="2"/>
+      <w:numFmt w:val="decimal"/>
+      <w:lvlText w:val="%4."/>
+      <w:lvlJc w:val="left"/>
+      <w:pPr>
+        <w:ind w:left="2880" w:hanging="480"/>
+      </w:pPr>
+    </w:lvl>
+    <w:lvl w:ilvl="4">
+      <w:start w:val="2"/>
+      <w:numFmt w:val="decimal"/>
+      <w:lvlText w:val="%5."/>
+      <w:lvlJc w:val="left"/>
+      <w:pPr>
+        <w:ind w:left="3600" w:hanging="480"/>
+      </w:pPr>
+    </w:lvl>
+    <w:lvl w:ilvl="5">
+      <w:start w:val="2"/>
+      <w:numFmt w:val="decimal"/>
+      <w:lvlText w:val="%6."/>
+      <w:lvlJc w:val="left"/>
+      <w:pPr>
+        <w:ind w:left="4320" w:hanging="480"/>
+      </w:pPr>
+    </w:lvl>
+    <w:lvl w:ilvl="6">
+      <w:start w:val="2"/>
+      <w:numFmt w:val="decimal"/>
+      <w:lvlText w:val="%7."/>
+      <w:lvlJc w:val="left"/>
+      <w:pPr>
+        <w:ind w:left="5040" w:hanging="480"/>
+      </w:pPr>
+    </w:lvl>
+    <w:lvl w:ilvl="7">
+      <w:start w:val="2"/>
+      <w:numFmt w:val="decimal"/>
+      <w:lvlText w:val="%8."/>
+      <w:lvlJc w:val="left"/>
+      <w:pPr>
+        <w:ind w:left="5760" w:hanging="480"/>
+      </w:pPr>
+    </w:lvl>
+    <w:lvl w:ilvl="8">
+      <w:start w:val="2"/>
+      <w:numFmt w:val="decimal"/>
+      <w:lvlText w:val="%9."/>
+      <w:lvlJc w:val="left"/>
+      <w:pPr>
+        <w:ind w:left="6480" w:hanging="480"/>
+      </w:pPr>
+    </w:lvl>
+  </w:abstractNum>
+  <w:abstractNum w:abstractNumId="99413">
+    <w:nsid w:val="A99413"/>
+    <w:multiLevelType w:val="multilevel"/>
+    <w:lvl w:ilvl="0">
+      <w:start w:val="3"/>
+      <w:numFmt w:val="decimal"/>
+      <w:lvlText w:val="%1."/>
+      <w:lvlJc w:val="left"/>
+      <w:pPr>
+        <w:ind w:left="720" w:hanging="480"/>
+      </w:pPr>
+    </w:lvl>
+    <w:lvl w:ilvl="1">
+      <w:start w:val="3"/>
+      <w:numFmt w:val="decimal"/>
+      <w:lvlText w:val="%2."/>
+      <w:lvlJc w:val="left"/>
+      <w:pPr>
+        <w:ind w:left="1440" w:hanging="480"/>
+      </w:pPr>
+    </w:lvl>
+    <w:lvl w:ilvl="2">
+      <w:start w:val="3"/>
+      <w:numFmt w:val="decimal"/>
+      <w:lvlText w:val="%3."/>
+      <w:lvlJc w:val="left"/>
+      <w:pPr>
+        <w:ind w:left="2160" w:hanging="480"/>
+      </w:pPr>
+    </w:lvl>
+    <w:lvl w:ilvl="3">
+      <w:start w:val="3"/>
+      <w:numFmt w:val="decimal"/>
+      <w:lvlText w:val="%4."/>
+      <w:lvlJc w:val="left"/>
+      <w:pPr>
+        <w:ind w:left="2880" w:hanging="480"/>
+      </w:pPr>
+    </w:lvl>
+    <w:lvl w:ilvl="4">
+      <w:start w:val="3"/>
+      <w:numFmt w:val="decimal"/>
+      <w:lvlText w:val="%5."/>
+      <w:lvlJc w:val="left"/>
+      <w:pPr>
+        <w:ind w:left="3600" w:hanging="480"/>
+      </w:pPr>
+    </w:lvl>
+    <w:lvl w:ilvl="5">
+      <w:start w:val="3"/>
+      <w:numFmt w:val="decimal"/>
+      <w:lvlText w:val="%6."/>
+      <w:lvlJc w:val="left"/>
+      <w:pPr>
+        <w:ind w:left="4320" w:hanging="480"/>
+      </w:pPr>
+    </w:lvl>
+    <w:lvl w:ilvl="6">
+      <w:start w:val="3"/>
+      <w:numFmt w:val="decimal"/>
+      <w:lvlText w:val="%7."/>
+      <w:lvlJc w:val="left"/>
+      <w:pPr>
+        <w:ind w:left="5040" w:hanging="480"/>
+      </w:pPr>
+    </w:lvl>
+    <w:lvl w:ilvl="7">
+      <w:start w:val="3"/>
+      <w:numFmt w:val="decimal"/>
+      <w:lvlText w:val="%8."/>
+      <w:lvlJc w:val="left"/>
+      <w:pPr>
+        <w:ind w:left="5760" w:hanging="480"/>
+      </w:pPr>
+    </w:lvl>
+    <w:lvl w:ilvl="8">
+      <w:start w:val="3"/>
+      <w:numFmt w:val="decimal"/>
+      <w:lvlText w:val="%9."/>
+      <w:lvlJc w:val="left"/>
+      <w:pPr>
+        <w:ind w:left="6480" w:hanging="480"/>
+      </w:pPr>
+    </w:lvl>
+  </w:abstractNum>
+  <w:abstractNum w:abstractNumId="99414">
+    <w:nsid w:val="A99414"/>
+    <w:multiLevelType w:val="multilevel"/>
+    <w:lvl w:ilvl="0">
+      <w:start w:val="4"/>
+      <w:numFmt w:val="decimal"/>
+      <w:lvlText w:val="%1."/>
+      <w:lvlJc w:val="left"/>
+      <w:pPr>
+        <w:ind w:left="720" w:hanging="480"/>
+      </w:pPr>
+    </w:lvl>
+    <w:lvl w:ilvl="1">
+      <w:start w:val="4"/>
+      <w:numFmt w:val="decimal"/>
+      <w:lvlText w:val="%2."/>
+      <w:lvlJc w:val="left"/>
+      <w:pPr>
+        <w:ind w:left="1440" w:hanging="480"/>
+      </w:pPr>
+    </w:lvl>
+    <w:lvl w:ilvl="2">
+      <w:start w:val="4"/>
+      <w:numFmt w:val="decimal"/>
+      <w:lvlText w:val="%3."/>
+      <w:lvlJc w:val="left"/>
+      <w:pPr>
+        <w:ind w:left="2160" w:hanging="480"/>
+      </w:pPr>
+    </w:lvl>
+    <w:lvl w:ilvl="3">
+      <w:start w:val="4"/>
+      <w:numFmt w:val="decimal"/>
+      <w:lvlText w:val="%4."/>
+      <w:lvlJc w:val="left"/>
+      <w:pPr>
+        <w:ind w:left="2880" w:hanging="480"/>
+      </w:pPr>
+    </w:lvl>
+    <w:lvl w:ilvl="4">
+      <w:start w:val="4"/>
+      <w:numFmt w:val="decimal"/>
+      <w:lvlText w:val="%5."/>
+      <w:lvlJc w:val="left"/>
+      <w:pPr>
+        <w:ind w:left="3600" w:hanging="480"/>
+      </w:pPr>
+    </w:lvl>
+    <w:lvl w:ilvl="5">
+      <w:start w:val="4"/>
+      <w:numFmt w:val="decimal"/>
+      <w:lvlText w:val="%6."/>
+      <w:lvlJc w:val="left"/>
+      <w:pPr>
+        <w:ind w:left="4320" w:hanging="480"/>
+      </w:pPr>
+    </w:lvl>
+    <w:lvl w:ilvl="6">
+      <w:start w:val="4"/>
+      <w:numFmt w:val="decimal"/>
+      <w:lvlText w:val="%7."/>
+      <w:lvlJc w:val="left"/>
+      <w:pPr>
+        <w:ind w:left="5040" w:hanging="480"/>
+      </w:pPr>
+    </w:lvl>
+    <w:lvl w:ilvl="7">
+      <w:start w:val="4"/>
+      <w:numFmt w:val="decimal"/>
+      <w:lvlText w:val="%8."/>
+      <w:lvlJc w:val="left"/>
+      <w:pPr>
+        <w:ind w:left="5760" w:hanging="480"/>
+      </w:pPr>
+    </w:lvl>
+    <w:lvl w:ilvl="8">
+      <w:start w:val="4"/>
+      <w:numFmt w:val="decimal"/>
+      <w:lvlText w:val="%9."/>
+      <w:lvlJc w:val="left"/>
+      <w:pPr>
+        <w:ind w:left="6480" w:hanging="480"/>
+      </w:pPr>
+    </w:lvl>
+  </w:abstractNum>
   <w:num w:numId="1000">
     <w:abstractNumId w:val="990"/>
   </w:num>
@@ -922,6 +2332,126 @@
     </w:lvlOverride>
     <w:lvlOverride w:ilvl="8">
       <w:startOverride w:val="1"/>
+    </w:lvlOverride>
+  </w:num>
+  <w:num w:numId="1003">
+    <w:abstractNumId w:val="99411"/>
+    <w:lvlOverride w:ilvl="0">
+      <w:startOverride w:val="1"/>
+    </w:lvlOverride>
+    <w:lvlOverride w:ilvl="1">
+      <w:startOverride w:val="1"/>
+    </w:lvlOverride>
+    <w:lvlOverride w:ilvl="2">
+      <w:startOverride w:val="1"/>
+    </w:lvlOverride>
+    <w:lvlOverride w:ilvl="3">
+      <w:startOverride w:val="1"/>
+    </w:lvlOverride>
+    <w:lvlOverride w:ilvl="4">
+      <w:startOverride w:val="1"/>
+    </w:lvlOverride>
+    <w:lvlOverride w:ilvl="5">
+      <w:startOverride w:val="1"/>
+    </w:lvlOverride>
+    <w:lvlOverride w:ilvl="6">
+      <w:startOverride w:val="1"/>
+    </w:lvlOverride>
+    <w:lvlOverride w:ilvl="7">
+      <w:startOverride w:val="1"/>
+    </w:lvlOverride>
+    <w:lvlOverride w:ilvl="8">
+      <w:startOverride w:val="1"/>
+    </w:lvlOverride>
+  </w:num>
+  <w:num w:numId="1004">
+    <w:abstractNumId w:val="99412"/>
+    <w:lvlOverride w:ilvl="0">
+      <w:startOverride w:val="2"/>
+    </w:lvlOverride>
+    <w:lvlOverride w:ilvl="1">
+      <w:startOverride w:val="2"/>
+    </w:lvlOverride>
+    <w:lvlOverride w:ilvl="2">
+      <w:startOverride w:val="2"/>
+    </w:lvlOverride>
+    <w:lvlOverride w:ilvl="3">
+      <w:startOverride w:val="2"/>
+    </w:lvlOverride>
+    <w:lvlOverride w:ilvl="4">
+      <w:startOverride w:val="2"/>
+    </w:lvlOverride>
+    <w:lvlOverride w:ilvl="5">
+      <w:startOverride w:val="2"/>
+    </w:lvlOverride>
+    <w:lvlOverride w:ilvl="6">
+      <w:startOverride w:val="2"/>
+    </w:lvlOverride>
+    <w:lvlOverride w:ilvl="7">
+      <w:startOverride w:val="2"/>
+    </w:lvlOverride>
+    <w:lvlOverride w:ilvl="8">
+      <w:startOverride w:val="2"/>
+    </w:lvlOverride>
+  </w:num>
+  <w:num w:numId="1005">
+    <w:abstractNumId w:val="99413"/>
+    <w:lvlOverride w:ilvl="0">
+      <w:startOverride w:val="3"/>
+    </w:lvlOverride>
+    <w:lvlOverride w:ilvl="1">
+      <w:startOverride w:val="3"/>
+    </w:lvlOverride>
+    <w:lvlOverride w:ilvl="2">
+      <w:startOverride w:val="3"/>
+    </w:lvlOverride>
+    <w:lvlOverride w:ilvl="3">
+      <w:startOverride w:val="3"/>
+    </w:lvlOverride>
+    <w:lvlOverride w:ilvl="4">
+      <w:startOverride w:val="3"/>
+    </w:lvlOverride>
+    <w:lvlOverride w:ilvl="5">
+      <w:startOverride w:val="3"/>
+    </w:lvlOverride>
+    <w:lvlOverride w:ilvl="6">
+      <w:startOverride w:val="3"/>
+    </w:lvlOverride>
+    <w:lvlOverride w:ilvl="7">
+      <w:startOverride w:val="3"/>
+    </w:lvlOverride>
+    <w:lvlOverride w:ilvl="8">
+      <w:startOverride w:val="3"/>
+    </w:lvlOverride>
+  </w:num>
+  <w:num w:numId="1006">
+    <w:abstractNumId w:val="99414"/>
+    <w:lvlOverride w:ilvl="0">
+      <w:startOverride w:val="4"/>
+    </w:lvlOverride>
+    <w:lvlOverride w:ilvl="1">
+      <w:startOverride w:val="4"/>
+    </w:lvlOverride>
+    <w:lvlOverride w:ilvl="2">
+      <w:startOverride w:val="4"/>
+    </w:lvlOverride>
+    <w:lvlOverride w:ilvl="3">
+      <w:startOverride w:val="4"/>
+    </w:lvlOverride>
+    <w:lvlOverride w:ilvl="4">
+      <w:startOverride w:val="4"/>
+    </w:lvlOverride>
+    <w:lvlOverride w:ilvl="5">
+      <w:startOverride w:val="4"/>
+    </w:lvlOverride>
+    <w:lvlOverride w:ilvl="6">
+      <w:startOverride w:val="4"/>
+    </w:lvlOverride>
+    <w:lvlOverride w:ilvl="7">
+      <w:startOverride w:val="4"/>
+    </w:lvlOverride>
+    <w:lvlOverride w:ilvl="8">
+      <w:startOverride w:val="4"/>
     </w:lvlOverride>
   </w:num>
 </w:numbering>

</xml_diff>